<commit_message>
travail términé jusqu à la question 6 du TP creation migration remplissage faker...
</commit_message>
<xml_diff>
--- a/composer commandes.docx
+++ b/composer commandes.docx
@@ -268,6 +268,9 @@
         <w:t>etudiant</w:t>
       </w:r>
       <w:proofErr w:type="spellEnd"/>
+      <w:r>
+        <w:t xml:space="preserve">     //// -m pour créer la migration en même temps</w:t>
+      </w:r>
     </w:p>
     <w:p/>
     <w:p>
@@ -405,6 +408,1354 @@
         <w:t>Factory</w:t>
       </w:r>
       <w:proofErr w:type="spellEnd"/>
+    </w:p>
+    <w:p/>
+    <w:p>
+      <w:pPr>
+        <w:pStyle w:val="PrformatHTML"/>
+        <w:shd w:val="clear" w:color="auto" w:fill="262621"/>
+        <w:rPr>
+          <w:rFonts w:ascii="Courier" w:hAnsi="Courier"/>
+          <w:color w:val="FFFFFF"/>
+          <w:sz w:val="24"/>
+          <w:szCs w:val="24"/>
+        </w:rPr>
+      </w:pPr>
+      <w:proofErr w:type="spellStart"/>
+      <w:proofErr w:type="gramStart"/>
+      <w:r>
+        <w:rPr>
+          <w:rFonts w:ascii="Courier" w:hAnsi="Courier"/>
+          <w:color w:val="FFFFFF"/>
+          <w:sz w:val="24"/>
+          <w:szCs w:val="24"/>
+        </w:rPr>
+        <w:t>php</w:t>
+      </w:r>
+      <w:proofErr w:type="spellEnd"/>
+      <w:proofErr w:type="gramEnd"/>
+      <w:r>
+        <w:rPr>
+          <w:rFonts w:ascii="Courier" w:hAnsi="Courier"/>
+          <w:color w:val="FFFFFF"/>
+          <w:sz w:val="24"/>
+          <w:szCs w:val="24"/>
+        </w:rPr>
+        <w:t xml:space="preserve"> artisan tinker</w:t>
+      </w:r>
+    </w:p>
+    <w:p/>
+    <w:p>
+      <w:pPr>
+        <w:pStyle w:val="PrformatHTML"/>
+        <w:shd w:val="clear" w:color="auto" w:fill="262621"/>
+        <w:rPr>
+          <w:rFonts w:ascii="Courier" w:hAnsi="Courier"/>
+          <w:color w:val="FFFFFF"/>
+          <w:sz w:val="24"/>
+          <w:szCs w:val="24"/>
+        </w:rPr>
+      </w:pPr>
+      <w:proofErr w:type="gramStart"/>
+      <w:r>
+        <w:rPr>
+          <w:rFonts w:ascii="Courier" w:hAnsi="Courier"/>
+          <w:color w:val="FFFFFF"/>
+          <w:sz w:val="24"/>
+          <w:szCs w:val="24"/>
+        </w:rPr>
+        <w:t>\App\</w:t>
+      </w:r>
+      <w:proofErr w:type="spellStart"/>
+      <w:r>
+        <w:rPr>
+          <w:rFonts w:ascii="Courier" w:hAnsi="Courier"/>
+          <w:color w:val="FFFFFF"/>
+          <w:sz w:val="24"/>
+          <w:szCs w:val="24"/>
+        </w:rPr>
+        <w:t>Models</w:t>
+      </w:r>
+      <w:proofErr w:type="spellEnd"/>
+      <w:r>
+        <w:rPr>
+          <w:rFonts w:ascii="Courier" w:hAnsi="Courier"/>
+          <w:color w:val="FFFFFF"/>
+          <w:sz w:val="24"/>
+          <w:szCs w:val="24"/>
+        </w:rPr>
+        <w:t>\</w:t>
+      </w:r>
+      <w:r>
+        <w:rPr>
+          <w:rFonts w:ascii="Courier" w:hAnsi="Courier"/>
+          <w:color w:val="FFFFFF"/>
+          <w:sz w:val="24"/>
+          <w:szCs w:val="24"/>
+        </w:rPr>
+        <w:t>ville</w:t>
+      </w:r>
+      <w:r>
+        <w:rPr>
+          <w:rFonts w:ascii="Courier" w:hAnsi="Courier"/>
+          <w:color w:val="FFFFFF"/>
+          <w:sz w:val="24"/>
+          <w:szCs w:val="24"/>
+        </w:rPr>
+        <w:t>::</w:t>
+      </w:r>
+      <w:proofErr w:type="spellStart"/>
+      <w:proofErr w:type="gramEnd"/>
+      <w:r>
+        <w:rPr>
+          <w:rFonts w:ascii="Courier" w:hAnsi="Courier"/>
+          <w:color w:val="FFFFFF"/>
+          <w:sz w:val="24"/>
+          <w:szCs w:val="24"/>
+        </w:rPr>
+        <w:t>factory</w:t>
+      </w:r>
+      <w:proofErr w:type="spellEnd"/>
+      <w:r>
+        <w:rPr>
+          <w:rFonts w:ascii="Courier" w:hAnsi="Courier"/>
+          <w:color w:val="FFFFFF"/>
+          <w:sz w:val="24"/>
+          <w:szCs w:val="24"/>
+        </w:rPr>
+        <w:t>()-&gt;times(1</w:t>
+      </w:r>
+      <w:r>
+        <w:rPr>
+          <w:rFonts w:ascii="Courier" w:hAnsi="Courier"/>
+          <w:color w:val="FFFFFF"/>
+          <w:sz w:val="24"/>
+          <w:szCs w:val="24"/>
+        </w:rPr>
+        <w:t>5</w:t>
+      </w:r>
+      <w:r>
+        <w:rPr>
+          <w:rFonts w:ascii="Courier" w:hAnsi="Courier"/>
+          <w:color w:val="FFFFFF"/>
+          <w:sz w:val="24"/>
+          <w:szCs w:val="24"/>
+        </w:rPr>
+        <w:t>)-&gt;</w:t>
+      </w:r>
+      <w:proofErr w:type="spellStart"/>
+      <w:r>
+        <w:rPr>
+          <w:rFonts w:ascii="Courier" w:hAnsi="Courier"/>
+          <w:color w:val="FFFFFF"/>
+          <w:sz w:val="24"/>
+          <w:szCs w:val="24"/>
+        </w:rPr>
+        <w:t>create</w:t>
+      </w:r>
+      <w:proofErr w:type="spellEnd"/>
+      <w:r>
+        <w:rPr>
+          <w:rFonts w:ascii="Courier" w:hAnsi="Courier"/>
+          <w:color w:val="FFFFFF"/>
+          <w:sz w:val="24"/>
+          <w:szCs w:val="24"/>
+        </w:rPr>
+        <w:t>();</w:t>
+      </w:r>
+    </w:p>
+    <w:p/>
+    <w:p>
+      <w:pPr>
+        <w:pStyle w:val="PrformatHTML"/>
+        <w:shd w:val="clear" w:color="auto" w:fill="262621"/>
+        <w:rPr>
+          <w:rFonts w:ascii="Courier" w:hAnsi="Courier"/>
+          <w:color w:val="FFFFFF"/>
+          <w:sz w:val="24"/>
+          <w:szCs w:val="24"/>
+        </w:rPr>
+      </w:pPr>
+      <w:proofErr w:type="gramStart"/>
+      <w:r>
+        <w:rPr>
+          <w:rFonts w:ascii="Courier" w:hAnsi="Courier"/>
+          <w:color w:val="FFFFFF"/>
+          <w:sz w:val="24"/>
+          <w:szCs w:val="24"/>
+        </w:rPr>
+        <w:t>\App\</w:t>
+      </w:r>
+      <w:proofErr w:type="spellStart"/>
+      <w:r>
+        <w:rPr>
+          <w:rFonts w:ascii="Courier" w:hAnsi="Courier"/>
+          <w:color w:val="FFFFFF"/>
+          <w:sz w:val="24"/>
+          <w:szCs w:val="24"/>
+        </w:rPr>
+        <w:t>Models</w:t>
+      </w:r>
+      <w:proofErr w:type="spellEnd"/>
+      <w:r>
+        <w:rPr>
+          <w:rFonts w:ascii="Courier" w:hAnsi="Courier"/>
+          <w:color w:val="FFFFFF"/>
+          <w:sz w:val="24"/>
+          <w:szCs w:val="24"/>
+        </w:rPr>
+        <w:t>\</w:t>
+      </w:r>
+      <w:proofErr w:type="spellStart"/>
+      <w:r>
+        <w:rPr>
+          <w:rFonts w:ascii="Courier" w:hAnsi="Courier"/>
+          <w:color w:val="FFFFFF"/>
+          <w:sz w:val="24"/>
+          <w:szCs w:val="24"/>
+        </w:rPr>
+        <w:t>Eleve</w:t>
+      </w:r>
+      <w:proofErr w:type="spellEnd"/>
+      <w:r>
+        <w:rPr>
+          <w:rFonts w:ascii="Courier" w:hAnsi="Courier"/>
+          <w:color w:val="FFFFFF"/>
+          <w:sz w:val="24"/>
+          <w:szCs w:val="24"/>
+        </w:rPr>
+        <w:t>::</w:t>
+      </w:r>
+      <w:proofErr w:type="spellStart"/>
+      <w:proofErr w:type="gramEnd"/>
+      <w:r>
+        <w:rPr>
+          <w:rFonts w:ascii="Courier" w:hAnsi="Courier"/>
+          <w:color w:val="FFFFFF"/>
+          <w:sz w:val="24"/>
+          <w:szCs w:val="24"/>
+        </w:rPr>
+        <w:t>factory</w:t>
+      </w:r>
+      <w:proofErr w:type="spellEnd"/>
+      <w:r>
+        <w:rPr>
+          <w:rFonts w:ascii="Courier" w:hAnsi="Courier"/>
+          <w:color w:val="FFFFFF"/>
+          <w:sz w:val="24"/>
+          <w:szCs w:val="24"/>
+        </w:rPr>
+        <w:t>()-&gt;times(100)-&gt;</w:t>
+      </w:r>
+      <w:proofErr w:type="spellStart"/>
+      <w:r>
+        <w:rPr>
+          <w:rFonts w:ascii="Courier" w:hAnsi="Courier"/>
+          <w:color w:val="FFFFFF"/>
+          <w:sz w:val="24"/>
+          <w:szCs w:val="24"/>
+        </w:rPr>
+        <w:t>create</w:t>
+      </w:r>
+      <w:proofErr w:type="spellEnd"/>
+      <w:r>
+        <w:rPr>
+          <w:rFonts w:ascii="Courier" w:hAnsi="Courier"/>
+          <w:color w:val="FFFFFF"/>
+          <w:sz w:val="24"/>
+          <w:szCs w:val="24"/>
+        </w:rPr>
+        <w:t>();</w:t>
+      </w:r>
+    </w:p>
+    <w:p/>
+    <w:p/>
+    <w:p/>
+    <w:p>
+      <w:proofErr w:type="spellStart"/>
+      <w:proofErr w:type="gramStart"/>
+      <w:r>
+        <w:t>php</w:t>
+      </w:r>
+      <w:proofErr w:type="spellEnd"/>
+      <w:proofErr w:type="gramEnd"/>
+      <w:r>
+        <w:t xml:space="preserve"> artisan </w:t>
+      </w:r>
+      <w:proofErr w:type="spellStart"/>
+      <w:r>
+        <w:t>migrate:refresh</w:t>
+      </w:r>
+      <w:proofErr w:type="spellEnd"/>
+      <w:r>
+        <w:t xml:space="preserve"> </w:t>
+      </w:r>
+      <w:r>
+        <w:t>–</w:t>
+      </w:r>
+      <w:proofErr w:type="spellStart"/>
+      <w:r>
+        <w:t>seed</w:t>
+      </w:r>
+      <w:proofErr w:type="spellEnd"/>
+    </w:p>
+    <w:p/>
+    <w:p>
+      <w:proofErr w:type="gramStart"/>
+      <w:r>
+        <w:t>au</w:t>
+      </w:r>
+      <w:proofErr w:type="gramEnd"/>
+      <w:r>
+        <w:t xml:space="preserve"> niveau de seeders\</w:t>
+      </w:r>
+      <w:proofErr w:type="spellStart"/>
+      <w:r>
+        <w:t>DatabaseSeeder.php</w:t>
+      </w:r>
+      <w:proofErr w:type="spellEnd"/>
+    </w:p>
+    <w:p/>
+    <w:p>
+      <w:pPr>
+        <w:shd w:val="clear" w:color="auto" w:fill="1E1E1E"/>
+        <w:spacing w:line="270" w:lineRule="atLeast"/>
+        <w:rPr>
+          <w:rFonts w:ascii="Menlo" w:eastAsia="Times New Roman" w:hAnsi="Menlo" w:cs="Menlo"/>
+          <w:color w:val="D4D4D4"/>
+          <w:sz w:val="18"/>
+          <w:szCs w:val="18"/>
+          <w:lang w:val="fr-CA" w:eastAsia="fr-CA"/>
+        </w:rPr>
+      </w:pPr>
+      <w:proofErr w:type="gramStart"/>
+      <w:r>
+        <w:rPr>
+          <w:rFonts w:ascii="Menlo" w:eastAsia="Times New Roman" w:hAnsi="Menlo" w:cs="Menlo"/>
+          <w:color w:val="569CD6"/>
+          <w:sz w:val="18"/>
+          <w:szCs w:val="18"/>
+          <w:lang w:val="fr-CA" w:eastAsia="fr-CA"/>
+        </w:rPr>
+        <w:t>class</w:t>
+      </w:r>
+      <w:proofErr w:type="gramEnd"/>
+      <w:r>
+        <w:rPr>
+          <w:rFonts w:ascii="Menlo" w:eastAsia="Times New Roman" w:hAnsi="Menlo" w:cs="Menlo"/>
+          <w:color w:val="D4D4D4"/>
+          <w:sz w:val="18"/>
+          <w:szCs w:val="18"/>
+          <w:lang w:val="fr-CA" w:eastAsia="fr-CA"/>
+        </w:rPr>
+        <w:t xml:space="preserve"> </w:t>
+      </w:r>
+      <w:proofErr w:type="spellStart"/>
+      <w:r>
+        <w:rPr>
+          <w:rFonts w:ascii="Menlo" w:eastAsia="Times New Roman" w:hAnsi="Menlo" w:cs="Menlo"/>
+          <w:color w:val="4EC9B0"/>
+          <w:sz w:val="18"/>
+          <w:szCs w:val="18"/>
+          <w:lang w:val="fr-CA" w:eastAsia="fr-CA"/>
+        </w:rPr>
+        <w:t>DatabaseSeeder</w:t>
+      </w:r>
+      <w:proofErr w:type="spellEnd"/>
+      <w:r>
+        <w:rPr>
+          <w:rFonts w:ascii="Menlo" w:eastAsia="Times New Roman" w:hAnsi="Menlo" w:cs="Menlo"/>
+          <w:color w:val="D4D4D4"/>
+          <w:sz w:val="18"/>
+          <w:szCs w:val="18"/>
+          <w:lang w:val="fr-CA" w:eastAsia="fr-CA"/>
+        </w:rPr>
+        <w:t xml:space="preserve"> </w:t>
+      </w:r>
+      <w:proofErr w:type="spellStart"/>
+      <w:r>
+        <w:rPr>
+          <w:rFonts w:ascii="Menlo" w:eastAsia="Times New Roman" w:hAnsi="Menlo" w:cs="Menlo"/>
+          <w:color w:val="569CD6"/>
+          <w:sz w:val="18"/>
+          <w:szCs w:val="18"/>
+          <w:lang w:val="fr-CA" w:eastAsia="fr-CA"/>
+        </w:rPr>
+        <w:t>extends</w:t>
+      </w:r>
+      <w:proofErr w:type="spellEnd"/>
+      <w:r>
+        <w:rPr>
+          <w:rFonts w:ascii="Menlo" w:eastAsia="Times New Roman" w:hAnsi="Menlo" w:cs="Menlo"/>
+          <w:color w:val="D4D4D4"/>
+          <w:sz w:val="18"/>
+          <w:szCs w:val="18"/>
+          <w:lang w:val="fr-CA" w:eastAsia="fr-CA"/>
+        </w:rPr>
+        <w:t xml:space="preserve"> </w:t>
+      </w:r>
+      <w:r>
+        <w:rPr>
+          <w:rFonts w:ascii="Menlo" w:eastAsia="Times New Roman" w:hAnsi="Menlo" w:cs="Menlo"/>
+          <w:color w:val="4EC9B0"/>
+          <w:sz w:val="18"/>
+          <w:szCs w:val="18"/>
+          <w:lang w:val="fr-CA" w:eastAsia="fr-CA"/>
+        </w:rPr>
+        <w:t>Seeder</w:t>
+      </w:r>
+    </w:p>
+    <w:p>
+      <w:pPr>
+        <w:shd w:val="clear" w:color="auto" w:fill="1E1E1E"/>
+        <w:spacing w:line="270" w:lineRule="atLeast"/>
+        <w:rPr>
+          <w:rFonts w:ascii="Menlo" w:eastAsia="Times New Roman" w:hAnsi="Menlo" w:cs="Menlo"/>
+          <w:color w:val="D4D4D4"/>
+          <w:sz w:val="18"/>
+          <w:szCs w:val="18"/>
+          <w:lang w:val="fr-CA" w:eastAsia="fr-CA"/>
+        </w:rPr>
+      </w:pPr>
+      <w:r>
+        <w:rPr>
+          <w:rFonts w:ascii="Menlo" w:eastAsia="Times New Roman" w:hAnsi="Menlo" w:cs="Menlo"/>
+          <w:color w:val="D4D4D4"/>
+          <w:sz w:val="18"/>
+          <w:szCs w:val="18"/>
+          <w:lang w:val="fr-CA" w:eastAsia="fr-CA"/>
+        </w:rPr>
+        <w:t>{</w:t>
+      </w:r>
+    </w:p>
+    <w:p>
+      <w:pPr>
+        <w:shd w:val="clear" w:color="auto" w:fill="1E1E1E"/>
+        <w:spacing w:line="270" w:lineRule="atLeast"/>
+        <w:rPr>
+          <w:rFonts w:ascii="Menlo" w:eastAsia="Times New Roman" w:hAnsi="Menlo" w:cs="Menlo"/>
+          <w:color w:val="D4D4D4"/>
+          <w:sz w:val="18"/>
+          <w:szCs w:val="18"/>
+          <w:lang w:val="fr-CA" w:eastAsia="fr-CA"/>
+        </w:rPr>
+      </w:pPr>
+      <w:r>
+        <w:rPr>
+          <w:rFonts w:ascii="Menlo" w:eastAsia="Times New Roman" w:hAnsi="Menlo" w:cs="Menlo"/>
+          <w:color w:val="D4D4D4"/>
+          <w:sz w:val="18"/>
+          <w:szCs w:val="18"/>
+          <w:lang w:val="fr-CA" w:eastAsia="fr-CA"/>
+        </w:rPr>
+        <w:t xml:space="preserve">    </w:t>
+      </w:r>
+      <w:r>
+        <w:rPr>
+          <w:rFonts w:ascii="Menlo" w:eastAsia="Times New Roman" w:hAnsi="Menlo" w:cs="Menlo"/>
+          <w:color w:val="6A9955"/>
+          <w:sz w:val="18"/>
+          <w:szCs w:val="18"/>
+          <w:lang w:val="fr-CA" w:eastAsia="fr-CA"/>
+        </w:rPr>
+        <w:t>/**</w:t>
+      </w:r>
+    </w:p>
+    <w:p>
+      <w:pPr>
+        <w:shd w:val="clear" w:color="auto" w:fill="1E1E1E"/>
+        <w:spacing w:line="270" w:lineRule="atLeast"/>
+        <w:rPr>
+          <w:rFonts w:ascii="Menlo" w:eastAsia="Times New Roman" w:hAnsi="Menlo" w:cs="Menlo"/>
+          <w:color w:val="D4D4D4"/>
+          <w:sz w:val="18"/>
+          <w:szCs w:val="18"/>
+          <w:lang w:val="fr-CA" w:eastAsia="fr-CA"/>
+        </w:rPr>
+      </w:pPr>
+      <w:r>
+        <w:rPr>
+          <w:rFonts w:ascii="Menlo" w:eastAsia="Times New Roman" w:hAnsi="Menlo" w:cs="Menlo"/>
+          <w:color w:val="6A9955"/>
+          <w:sz w:val="18"/>
+          <w:szCs w:val="18"/>
+          <w:lang w:val="fr-CA" w:eastAsia="fr-CA"/>
+        </w:rPr>
+        <w:lastRenderedPageBreak/>
+        <w:t xml:space="preserve">     * </w:t>
+      </w:r>
+      <w:proofErr w:type="spellStart"/>
+      <w:r>
+        <w:rPr>
+          <w:rFonts w:ascii="Menlo" w:eastAsia="Times New Roman" w:hAnsi="Menlo" w:cs="Menlo"/>
+          <w:color w:val="6A9955"/>
+          <w:sz w:val="18"/>
+          <w:szCs w:val="18"/>
+          <w:lang w:val="fr-CA" w:eastAsia="fr-CA"/>
+        </w:rPr>
+        <w:t>Seed</w:t>
+      </w:r>
+      <w:proofErr w:type="spellEnd"/>
+      <w:r>
+        <w:rPr>
+          <w:rFonts w:ascii="Menlo" w:eastAsia="Times New Roman" w:hAnsi="Menlo" w:cs="Menlo"/>
+          <w:color w:val="6A9955"/>
+          <w:sz w:val="18"/>
+          <w:szCs w:val="18"/>
+          <w:lang w:val="fr-CA" w:eastAsia="fr-CA"/>
+        </w:rPr>
+        <w:t xml:space="preserve"> the </w:t>
+      </w:r>
+      <w:proofErr w:type="spellStart"/>
+      <w:r>
+        <w:rPr>
+          <w:rFonts w:ascii="Menlo" w:eastAsia="Times New Roman" w:hAnsi="Menlo" w:cs="Menlo"/>
+          <w:color w:val="6A9955"/>
+          <w:sz w:val="18"/>
+          <w:szCs w:val="18"/>
+          <w:lang w:val="fr-CA" w:eastAsia="fr-CA"/>
+        </w:rPr>
+        <w:t>application's</w:t>
+      </w:r>
+      <w:proofErr w:type="spellEnd"/>
+      <w:r>
+        <w:rPr>
+          <w:rFonts w:ascii="Menlo" w:eastAsia="Times New Roman" w:hAnsi="Menlo" w:cs="Menlo"/>
+          <w:color w:val="6A9955"/>
+          <w:sz w:val="18"/>
+          <w:szCs w:val="18"/>
+          <w:lang w:val="fr-CA" w:eastAsia="fr-CA"/>
+        </w:rPr>
+        <w:t xml:space="preserve"> </w:t>
+      </w:r>
+      <w:proofErr w:type="spellStart"/>
+      <w:r>
+        <w:rPr>
+          <w:rFonts w:ascii="Menlo" w:eastAsia="Times New Roman" w:hAnsi="Menlo" w:cs="Menlo"/>
+          <w:color w:val="6A9955"/>
+          <w:sz w:val="18"/>
+          <w:szCs w:val="18"/>
+          <w:lang w:val="fr-CA" w:eastAsia="fr-CA"/>
+        </w:rPr>
+        <w:t>database</w:t>
+      </w:r>
+      <w:proofErr w:type="spellEnd"/>
+      <w:r>
+        <w:rPr>
+          <w:rFonts w:ascii="Menlo" w:eastAsia="Times New Roman" w:hAnsi="Menlo" w:cs="Menlo"/>
+          <w:color w:val="6A9955"/>
+          <w:sz w:val="18"/>
+          <w:szCs w:val="18"/>
+          <w:lang w:val="fr-CA" w:eastAsia="fr-CA"/>
+        </w:rPr>
+        <w:t>.</w:t>
+      </w:r>
+    </w:p>
+    <w:p>
+      <w:pPr>
+        <w:shd w:val="clear" w:color="auto" w:fill="1E1E1E"/>
+        <w:spacing w:line="270" w:lineRule="atLeast"/>
+        <w:rPr>
+          <w:rFonts w:ascii="Menlo" w:eastAsia="Times New Roman" w:hAnsi="Menlo" w:cs="Menlo"/>
+          <w:color w:val="D4D4D4"/>
+          <w:sz w:val="18"/>
+          <w:szCs w:val="18"/>
+          <w:lang w:val="fr-CA" w:eastAsia="fr-CA"/>
+        </w:rPr>
+      </w:pPr>
+      <w:r>
+        <w:rPr>
+          <w:rFonts w:ascii="Menlo" w:eastAsia="Times New Roman" w:hAnsi="Menlo" w:cs="Menlo"/>
+          <w:color w:val="6A9955"/>
+          <w:sz w:val="18"/>
+          <w:szCs w:val="18"/>
+          <w:lang w:val="fr-CA" w:eastAsia="fr-CA"/>
+        </w:rPr>
+        <w:t xml:space="preserve">     *</w:t>
+      </w:r>
+    </w:p>
+    <w:p>
+      <w:pPr>
+        <w:shd w:val="clear" w:color="auto" w:fill="1E1E1E"/>
+        <w:spacing w:line="270" w:lineRule="atLeast"/>
+        <w:rPr>
+          <w:rFonts w:ascii="Menlo" w:eastAsia="Times New Roman" w:hAnsi="Menlo" w:cs="Menlo"/>
+          <w:color w:val="D4D4D4"/>
+          <w:sz w:val="18"/>
+          <w:szCs w:val="18"/>
+          <w:lang w:val="fr-CA" w:eastAsia="fr-CA"/>
+        </w:rPr>
+      </w:pPr>
+      <w:r>
+        <w:rPr>
+          <w:rFonts w:ascii="Menlo" w:eastAsia="Times New Roman" w:hAnsi="Menlo" w:cs="Menlo"/>
+          <w:color w:val="6A9955"/>
+          <w:sz w:val="18"/>
+          <w:szCs w:val="18"/>
+          <w:lang w:val="fr-CA" w:eastAsia="fr-CA"/>
+        </w:rPr>
+        <w:t xml:space="preserve">     * </w:t>
+      </w:r>
+      <w:r>
+        <w:rPr>
+          <w:rFonts w:ascii="Menlo" w:eastAsia="Times New Roman" w:hAnsi="Menlo" w:cs="Menlo"/>
+          <w:color w:val="569CD6"/>
+          <w:sz w:val="18"/>
+          <w:szCs w:val="18"/>
+          <w:lang w:val="fr-CA" w:eastAsia="fr-CA"/>
+        </w:rPr>
+        <w:t>@return</w:t>
+      </w:r>
+      <w:r>
+        <w:rPr>
+          <w:rFonts w:ascii="Menlo" w:eastAsia="Times New Roman" w:hAnsi="Menlo" w:cs="Menlo"/>
+          <w:color w:val="6A9955"/>
+          <w:sz w:val="18"/>
+          <w:szCs w:val="18"/>
+          <w:lang w:val="fr-CA" w:eastAsia="fr-CA"/>
+        </w:rPr>
+        <w:t xml:space="preserve"> </w:t>
+      </w:r>
+      <w:proofErr w:type="spellStart"/>
+      <w:r>
+        <w:rPr>
+          <w:rFonts w:ascii="Menlo" w:eastAsia="Times New Roman" w:hAnsi="Menlo" w:cs="Menlo"/>
+          <w:color w:val="569CD6"/>
+          <w:sz w:val="18"/>
+          <w:szCs w:val="18"/>
+          <w:lang w:val="fr-CA" w:eastAsia="fr-CA"/>
+        </w:rPr>
+        <w:t>void</w:t>
+      </w:r>
+      <w:proofErr w:type="spellEnd"/>
+    </w:p>
+    <w:p>
+      <w:pPr>
+        <w:shd w:val="clear" w:color="auto" w:fill="1E1E1E"/>
+        <w:spacing w:line="270" w:lineRule="atLeast"/>
+        <w:rPr>
+          <w:rFonts w:ascii="Menlo" w:eastAsia="Times New Roman" w:hAnsi="Menlo" w:cs="Menlo"/>
+          <w:color w:val="D4D4D4"/>
+          <w:sz w:val="18"/>
+          <w:szCs w:val="18"/>
+          <w:lang w:val="fr-CA" w:eastAsia="fr-CA"/>
+        </w:rPr>
+      </w:pPr>
+      <w:r>
+        <w:rPr>
+          <w:rFonts w:ascii="Menlo" w:eastAsia="Times New Roman" w:hAnsi="Menlo" w:cs="Menlo"/>
+          <w:color w:val="6A9955"/>
+          <w:sz w:val="18"/>
+          <w:szCs w:val="18"/>
+          <w:lang w:val="fr-CA" w:eastAsia="fr-CA"/>
+        </w:rPr>
+        <w:t xml:space="preserve">     */</w:t>
+      </w:r>
+    </w:p>
+    <w:p>
+      <w:pPr>
+        <w:shd w:val="clear" w:color="auto" w:fill="1E1E1E"/>
+        <w:spacing w:line="270" w:lineRule="atLeast"/>
+        <w:rPr>
+          <w:rFonts w:ascii="Menlo" w:eastAsia="Times New Roman" w:hAnsi="Menlo" w:cs="Menlo"/>
+          <w:color w:val="D4D4D4"/>
+          <w:sz w:val="18"/>
+          <w:szCs w:val="18"/>
+          <w:lang w:val="fr-CA" w:eastAsia="fr-CA"/>
+        </w:rPr>
+      </w:pPr>
+      <w:r>
+        <w:rPr>
+          <w:rFonts w:ascii="Menlo" w:eastAsia="Times New Roman" w:hAnsi="Menlo" w:cs="Menlo"/>
+          <w:color w:val="D4D4D4"/>
+          <w:sz w:val="18"/>
+          <w:szCs w:val="18"/>
+          <w:lang w:val="fr-CA" w:eastAsia="fr-CA"/>
+        </w:rPr>
+        <w:t xml:space="preserve">    </w:t>
+      </w:r>
+      <w:proofErr w:type="gramStart"/>
+      <w:r>
+        <w:rPr>
+          <w:rFonts w:ascii="Menlo" w:eastAsia="Times New Roman" w:hAnsi="Menlo" w:cs="Menlo"/>
+          <w:color w:val="569CD6"/>
+          <w:sz w:val="18"/>
+          <w:szCs w:val="18"/>
+          <w:lang w:val="fr-CA" w:eastAsia="fr-CA"/>
+        </w:rPr>
+        <w:t>public</w:t>
+      </w:r>
+      <w:proofErr w:type="gramEnd"/>
+      <w:r>
+        <w:rPr>
+          <w:rFonts w:ascii="Menlo" w:eastAsia="Times New Roman" w:hAnsi="Menlo" w:cs="Menlo"/>
+          <w:color w:val="D4D4D4"/>
+          <w:sz w:val="18"/>
+          <w:szCs w:val="18"/>
+          <w:lang w:val="fr-CA" w:eastAsia="fr-CA"/>
+        </w:rPr>
+        <w:t xml:space="preserve"> </w:t>
+      </w:r>
+      <w:proofErr w:type="spellStart"/>
+      <w:r>
+        <w:rPr>
+          <w:rFonts w:ascii="Menlo" w:eastAsia="Times New Roman" w:hAnsi="Menlo" w:cs="Menlo"/>
+          <w:color w:val="569CD6"/>
+          <w:sz w:val="18"/>
+          <w:szCs w:val="18"/>
+          <w:lang w:val="fr-CA" w:eastAsia="fr-CA"/>
+        </w:rPr>
+        <w:t>function</w:t>
+      </w:r>
+      <w:proofErr w:type="spellEnd"/>
+      <w:r>
+        <w:rPr>
+          <w:rFonts w:ascii="Menlo" w:eastAsia="Times New Roman" w:hAnsi="Menlo" w:cs="Menlo"/>
+          <w:color w:val="D4D4D4"/>
+          <w:sz w:val="18"/>
+          <w:szCs w:val="18"/>
+          <w:lang w:val="fr-CA" w:eastAsia="fr-CA"/>
+        </w:rPr>
+        <w:t xml:space="preserve"> </w:t>
+      </w:r>
+      <w:r>
+        <w:rPr>
+          <w:rFonts w:ascii="Menlo" w:eastAsia="Times New Roman" w:hAnsi="Menlo" w:cs="Menlo"/>
+          <w:color w:val="DCDCAA"/>
+          <w:sz w:val="18"/>
+          <w:szCs w:val="18"/>
+          <w:lang w:val="fr-CA" w:eastAsia="fr-CA"/>
+        </w:rPr>
+        <w:t>run</w:t>
+      </w:r>
+      <w:r>
+        <w:rPr>
+          <w:rFonts w:ascii="Menlo" w:eastAsia="Times New Roman" w:hAnsi="Menlo" w:cs="Menlo"/>
+          <w:color w:val="D4D4D4"/>
+          <w:sz w:val="18"/>
+          <w:szCs w:val="18"/>
+          <w:lang w:val="fr-CA" w:eastAsia="fr-CA"/>
+        </w:rPr>
+        <w:t>()</w:t>
+      </w:r>
+    </w:p>
+    <w:p>
+      <w:pPr>
+        <w:shd w:val="clear" w:color="auto" w:fill="1E1E1E"/>
+        <w:spacing w:line="270" w:lineRule="atLeast"/>
+        <w:rPr>
+          <w:rFonts w:ascii="Menlo" w:eastAsia="Times New Roman" w:hAnsi="Menlo" w:cs="Menlo"/>
+          <w:color w:val="D4D4D4"/>
+          <w:sz w:val="18"/>
+          <w:szCs w:val="18"/>
+          <w:lang w:val="fr-CA" w:eastAsia="fr-CA"/>
+        </w:rPr>
+      </w:pPr>
+      <w:r>
+        <w:rPr>
+          <w:rFonts w:ascii="Menlo" w:eastAsia="Times New Roman" w:hAnsi="Menlo" w:cs="Menlo"/>
+          <w:color w:val="D4D4D4"/>
+          <w:sz w:val="18"/>
+          <w:szCs w:val="18"/>
+          <w:lang w:val="fr-CA" w:eastAsia="fr-CA"/>
+        </w:rPr>
+        <w:t xml:space="preserve">    {</w:t>
+      </w:r>
+    </w:p>
+    <w:p>
+      <w:pPr>
+        <w:shd w:val="clear" w:color="auto" w:fill="1E1E1E"/>
+        <w:spacing w:line="270" w:lineRule="atLeast"/>
+        <w:rPr>
+          <w:rFonts w:ascii="Menlo" w:eastAsia="Times New Roman" w:hAnsi="Menlo" w:cs="Menlo"/>
+          <w:color w:val="D4D4D4"/>
+          <w:sz w:val="18"/>
+          <w:szCs w:val="18"/>
+          <w:lang w:val="fr-CA" w:eastAsia="fr-CA"/>
+        </w:rPr>
+      </w:pPr>
+      <w:r>
+        <w:rPr>
+          <w:rFonts w:ascii="Menlo" w:eastAsia="Times New Roman" w:hAnsi="Menlo" w:cs="Menlo"/>
+          <w:color w:val="D4D4D4"/>
+          <w:sz w:val="18"/>
+          <w:szCs w:val="18"/>
+          <w:lang w:val="fr-CA" w:eastAsia="fr-CA"/>
+        </w:rPr>
+        <w:t xml:space="preserve">        </w:t>
+      </w:r>
+      <w:r>
+        <w:rPr>
+          <w:rFonts w:ascii="Menlo" w:eastAsia="Times New Roman" w:hAnsi="Menlo" w:cs="Menlo"/>
+          <w:color w:val="6A9955"/>
+          <w:sz w:val="18"/>
+          <w:szCs w:val="18"/>
+          <w:lang w:val="fr-CA" w:eastAsia="fr-CA"/>
+        </w:rPr>
+        <w:t xml:space="preserve">// </w:t>
+      </w:r>
+      <w:proofErr w:type="gramStart"/>
+      <w:r>
+        <w:rPr>
+          <w:rFonts w:ascii="Menlo" w:eastAsia="Times New Roman" w:hAnsi="Menlo" w:cs="Menlo"/>
+          <w:color w:val="6A9955"/>
+          <w:sz w:val="18"/>
+          <w:szCs w:val="18"/>
+          <w:lang w:val="fr-CA" w:eastAsia="fr-CA"/>
+        </w:rPr>
+        <w:t>\App\</w:t>
+      </w:r>
+      <w:proofErr w:type="spellStart"/>
+      <w:r>
+        <w:rPr>
+          <w:rFonts w:ascii="Menlo" w:eastAsia="Times New Roman" w:hAnsi="Menlo" w:cs="Menlo"/>
+          <w:color w:val="6A9955"/>
+          <w:sz w:val="18"/>
+          <w:szCs w:val="18"/>
+          <w:lang w:val="fr-CA" w:eastAsia="fr-CA"/>
+        </w:rPr>
+        <w:t>Models</w:t>
+      </w:r>
+      <w:proofErr w:type="spellEnd"/>
+      <w:r>
+        <w:rPr>
+          <w:rFonts w:ascii="Menlo" w:eastAsia="Times New Roman" w:hAnsi="Menlo" w:cs="Menlo"/>
+          <w:color w:val="6A9955"/>
+          <w:sz w:val="18"/>
+          <w:szCs w:val="18"/>
+          <w:lang w:val="fr-CA" w:eastAsia="fr-CA"/>
+        </w:rPr>
+        <w:t>\User::</w:t>
+      </w:r>
+      <w:proofErr w:type="spellStart"/>
+      <w:proofErr w:type="gramEnd"/>
+      <w:r>
+        <w:rPr>
+          <w:rFonts w:ascii="Menlo" w:eastAsia="Times New Roman" w:hAnsi="Menlo" w:cs="Menlo"/>
+          <w:color w:val="6A9955"/>
+          <w:sz w:val="18"/>
+          <w:szCs w:val="18"/>
+          <w:lang w:val="fr-CA" w:eastAsia="fr-CA"/>
+        </w:rPr>
+        <w:t>factory</w:t>
+      </w:r>
+      <w:proofErr w:type="spellEnd"/>
+      <w:r>
+        <w:rPr>
+          <w:rFonts w:ascii="Menlo" w:eastAsia="Times New Roman" w:hAnsi="Menlo" w:cs="Menlo"/>
+          <w:color w:val="6A9955"/>
+          <w:sz w:val="18"/>
+          <w:szCs w:val="18"/>
+          <w:lang w:val="fr-CA" w:eastAsia="fr-CA"/>
+        </w:rPr>
+        <w:t>(10)-&gt;</w:t>
+      </w:r>
+      <w:proofErr w:type="spellStart"/>
+      <w:r>
+        <w:rPr>
+          <w:rFonts w:ascii="Menlo" w:eastAsia="Times New Roman" w:hAnsi="Menlo" w:cs="Menlo"/>
+          <w:color w:val="6A9955"/>
+          <w:sz w:val="18"/>
+          <w:szCs w:val="18"/>
+          <w:lang w:val="fr-CA" w:eastAsia="fr-CA"/>
+        </w:rPr>
+        <w:t>create</w:t>
+      </w:r>
+      <w:proofErr w:type="spellEnd"/>
+      <w:r>
+        <w:rPr>
+          <w:rFonts w:ascii="Menlo" w:eastAsia="Times New Roman" w:hAnsi="Menlo" w:cs="Menlo"/>
+          <w:color w:val="6A9955"/>
+          <w:sz w:val="18"/>
+          <w:szCs w:val="18"/>
+          <w:lang w:val="fr-CA" w:eastAsia="fr-CA"/>
+        </w:rPr>
+        <w:t>();</w:t>
+      </w:r>
+    </w:p>
+    <w:p>
+      <w:pPr>
+        <w:shd w:val="clear" w:color="auto" w:fill="1E1E1E"/>
+        <w:spacing w:line="270" w:lineRule="atLeast"/>
+        <w:rPr>
+          <w:rFonts w:ascii="Menlo" w:eastAsia="Times New Roman" w:hAnsi="Menlo" w:cs="Menlo"/>
+          <w:color w:val="D4D4D4"/>
+          <w:sz w:val="18"/>
+          <w:szCs w:val="18"/>
+          <w:lang w:val="fr-CA" w:eastAsia="fr-CA"/>
+        </w:rPr>
+      </w:pPr>
+      <w:r>
+        <w:rPr>
+          <w:rFonts w:ascii="Menlo" w:eastAsia="Times New Roman" w:hAnsi="Menlo" w:cs="Menlo"/>
+          <w:color w:val="D4D4D4"/>
+          <w:sz w:val="18"/>
+          <w:szCs w:val="18"/>
+          <w:lang w:val="fr-CA" w:eastAsia="fr-CA"/>
+        </w:rPr>
+        <w:t xml:space="preserve">        </w:t>
+      </w:r>
+      <w:proofErr w:type="gramStart"/>
+      <w:r>
+        <w:rPr>
+          <w:rFonts w:ascii="Menlo" w:eastAsia="Times New Roman" w:hAnsi="Menlo" w:cs="Menlo"/>
+          <w:color w:val="D4D4D4"/>
+          <w:sz w:val="18"/>
+          <w:szCs w:val="18"/>
+          <w:lang w:val="fr-CA" w:eastAsia="fr-CA"/>
+        </w:rPr>
+        <w:t>\App\</w:t>
+      </w:r>
+      <w:proofErr w:type="spellStart"/>
+      <w:r>
+        <w:rPr>
+          <w:rFonts w:ascii="Menlo" w:eastAsia="Times New Roman" w:hAnsi="Menlo" w:cs="Menlo"/>
+          <w:color w:val="D4D4D4"/>
+          <w:sz w:val="18"/>
+          <w:szCs w:val="18"/>
+          <w:lang w:val="fr-CA" w:eastAsia="fr-CA"/>
+        </w:rPr>
+        <w:t>Models</w:t>
+      </w:r>
+      <w:proofErr w:type="spellEnd"/>
+      <w:r>
+        <w:rPr>
+          <w:rFonts w:ascii="Menlo" w:eastAsia="Times New Roman" w:hAnsi="Menlo" w:cs="Menlo"/>
+          <w:color w:val="D4D4D4"/>
+          <w:sz w:val="18"/>
+          <w:szCs w:val="18"/>
+          <w:lang w:val="fr-CA" w:eastAsia="fr-CA"/>
+        </w:rPr>
+        <w:t>\</w:t>
+      </w:r>
+      <w:r>
+        <w:rPr>
+          <w:rFonts w:ascii="Menlo" w:eastAsia="Times New Roman" w:hAnsi="Menlo" w:cs="Menlo"/>
+          <w:color w:val="4EC9B0"/>
+          <w:sz w:val="18"/>
+          <w:szCs w:val="18"/>
+          <w:lang w:val="fr-CA" w:eastAsia="fr-CA"/>
+        </w:rPr>
+        <w:t>User</w:t>
+      </w:r>
+      <w:r>
+        <w:rPr>
+          <w:rFonts w:ascii="Menlo" w:eastAsia="Times New Roman" w:hAnsi="Menlo" w:cs="Menlo"/>
+          <w:color w:val="D4D4D4"/>
+          <w:sz w:val="18"/>
+          <w:szCs w:val="18"/>
+          <w:lang w:val="fr-CA" w:eastAsia="fr-CA"/>
+        </w:rPr>
+        <w:t>::</w:t>
+      </w:r>
+      <w:proofErr w:type="spellStart"/>
+      <w:proofErr w:type="gramEnd"/>
+      <w:r>
+        <w:rPr>
+          <w:rFonts w:ascii="Menlo" w:eastAsia="Times New Roman" w:hAnsi="Menlo" w:cs="Menlo"/>
+          <w:color w:val="DCDCAA"/>
+          <w:sz w:val="18"/>
+          <w:szCs w:val="18"/>
+          <w:lang w:val="fr-CA" w:eastAsia="fr-CA"/>
+        </w:rPr>
+        <w:t>factory</w:t>
+      </w:r>
+      <w:proofErr w:type="spellEnd"/>
+      <w:r>
+        <w:rPr>
+          <w:rFonts w:ascii="Menlo" w:eastAsia="Times New Roman" w:hAnsi="Menlo" w:cs="Menlo"/>
+          <w:color w:val="D4D4D4"/>
+          <w:sz w:val="18"/>
+          <w:szCs w:val="18"/>
+          <w:lang w:val="fr-CA" w:eastAsia="fr-CA"/>
+        </w:rPr>
+        <w:t>(</w:t>
+      </w:r>
+      <w:r>
+        <w:rPr>
+          <w:rFonts w:ascii="Menlo" w:eastAsia="Times New Roman" w:hAnsi="Menlo" w:cs="Menlo"/>
+          <w:color w:val="B5CEA8"/>
+          <w:sz w:val="18"/>
+          <w:szCs w:val="18"/>
+          <w:lang w:val="fr-CA" w:eastAsia="fr-CA"/>
+        </w:rPr>
+        <w:t>10</w:t>
+      </w:r>
+      <w:r>
+        <w:rPr>
+          <w:rFonts w:ascii="Menlo" w:eastAsia="Times New Roman" w:hAnsi="Menlo" w:cs="Menlo"/>
+          <w:color w:val="D4D4D4"/>
+          <w:sz w:val="18"/>
+          <w:szCs w:val="18"/>
+          <w:lang w:val="fr-CA" w:eastAsia="fr-CA"/>
+        </w:rPr>
+        <w:t>)-&gt;</w:t>
+      </w:r>
+      <w:proofErr w:type="spellStart"/>
+      <w:r>
+        <w:rPr>
+          <w:rFonts w:ascii="Menlo" w:eastAsia="Times New Roman" w:hAnsi="Menlo" w:cs="Menlo"/>
+          <w:color w:val="DCDCAA"/>
+          <w:sz w:val="18"/>
+          <w:szCs w:val="18"/>
+          <w:lang w:val="fr-CA" w:eastAsia="fr-CA"/>
+        </w:rPr>
+        <w:t>create</w:t>
+      </w:r>
+      <w:proofErr w:type="spellEnd"/>
+      <w:r>
+        <w:rPr>
+          <w:rFonts w:ascii="Menlo" w:eastAsia="Times New Roman" w:hAnsi="Menlo" w:cs="Menlo"/>
+          <w:color w:val="D4D4D4"/>
+          <w:sz w:val="18"/>
+          <w:szCs w:val="18"/>
+          <w:lang w:val="fr-CA" w:eastAsia="fr-CA"/>
+        </w:rPr>
+        <w:t>();</w:t>
+      </w:r>
+    </w:p>
+    <w:p>
+      <w:pPr>
+        <w:shd w:val="clear" w:color="auto" w:fill="1E1E1E"/>
+        <w:spacing w:line="270" w:lineRule="atLeast"/>
+        <w:rPr>
+          <w:rFonts w:ascii="Menlo" w:eastAsia="Times New Roman" w:hAnsi="Menlo" w:cs="Menlo"/>
+          <w:color w:val="D4D4D4"/>
+          <w:sz w:val="18"/>
+          <w:szCs w:val="18"/>
+          <w:lang w:val="fr-CA" w:eastAsia="fr-CA"/>
+        </w:rPr>
+      </w:pPr>
+      <w:r>
+        <w:rPr>
+          <w:rFonts w:ascii="Menlo" w:eastAsia="Times New Roman" w:hAnsi="Menlo" w:cs="Menlo"/>
+          <w:color w:val="D4D4D4"/>
+          <w:sz w:val="18"/>
+          <w:szCs w:val="18"/>
+          <w:lang w:val="fr-CA" w:eastAsia="fr-CA"/>
+        </w:rPr>
+        <w:t xml:space="preserve">        </w:t>
+      </w:r>
+      <w:proofErr w:type="gramStart"/>
+      <w:r>
+        <w:rPr>
+          <w:rFonts w:ascii="Menlo" w:eastAsia="Times New Roman" w:hAnsi="Menlo" w:cs="Menlo"/>
+          <w:color w:val="D4D4D4"/>
+          <w:sz w:val="18"/>
+          <w:szCs w:val="18"/>
+          <w:lang w:val="fr-CA" w:eastAsia="fr-CA"/>
+        </w:rPr>
+        <w:t>\App\</w:t>
+      </w:r>
+      <w:proofErr w:type="spellStart"/>
+      <w:r>
+        <w:rPr>
+          <w:rFonts w:ascii="Menlo" w:eastAsia="Times New Roman" w:hAnsi="Menlo" w:cs="Menlo"/>
+          <w:color w:val="D4D4D4"/>
+          <w:sz w:val="18"/>
+          <w:szCs w:val="18"/>
+          <w:lang w:val="fr-CA" w:eastAsia="fr-CA"/>
+        </w:rPr>
+        <w:t>Models</w:t>
+      </w:r>
+      <w:proofErr w:type="spellEnd"/>
+      <w:r>
+        <w:rPr>
+          <w:rFonts w:ascii="Menlo" w:eastAsia="Times New Roman" w:hAnsi="Menlo" w:cs="Menlo"/>
+          <w:color w:val="D4D4D4"/>
+          <w:sz w:val="18"/>
+          <w:szCs w:val="18"/>
+          <w:lang w:val="fr-CA" w:eastAsia="fr-CA"/>
+        </w:rPr>
+        <w:t>\</w:t>
+      </w:r>
+      <w:r>
+        <w:rPr>
+          <w:rFonts w:ascii="Menlo" w:eastAsia="Times New Roman" w:hAnsi="Menlo" w:cs="Menlo"/>
+          <w:color w:val="4EC9B0"/>
+          <w:sz w:val="18"/>
+          <w:szCs w:val="18"/>
+          <w:lang w:val="fr-CA" w:eastAsia="fr-CA"/>
+        </w:rPr>
+        <w:t>Ville</w:t>
+      </w:r>
+      <w:r>
+        <w:rPr>
+          <w:rFonts w:ascii="Menlo" w:eastAsia="Times New Roman" w:hAnsi="Menlo" w:cs="Menlo"/>
+          <w:color w:val="D4D4D4"/>
+          <w:sz w:val="18"/>
+          <w:szCs w:val="18"/>
+          <w:lang w:val="fr-CA" w:eastAsia="fr-CA"/>
+        </w:rPr>
+        <w:t>::</w:t>
+      </w:r>
+      <w:proofErr w:type="spellStart"/>
+      <w:proofErr w:type="gramEnd"/>
+      <w:r>
+        <w:rPr>
+          <w:rFonts w:ascii="Menlo" w:eastAsia="Times New Roman" w:hAnsi="Menlo" w:cs="Menlo"/>
+          <w:color w:val="DCDCAA"/>
+          <w:sz w:val="18"/>
+          <w:szCs w:val="18"/>
+          <w:lang w:val="fr-CA" w:eastAsia="fr-CA"/>
+        </w:rPr>
+        <w:t>factory</w:t>
+      </w:r>
+      <w:proofErr w:type="spellEnd"/>
+      <w:r>
+        <w:rPr>
+          <w:rFonts w:ascii="Menlo" w:eastAsia="Times New Roman" w:hAnsi="Menlo" w:cs="Menlo"/>
+          <w:color w:val="D4D4D4"/>
+          <w:sz w:val="18"/>
+          <w:szCs w:val="18"/>
+          <w:lang w:val="fr-CA" w:eastAsia="fr-CA"/>
+        </w:rPr>
+        <w:t>(</w:t>
+      </w:r>
+      <w:r>
+        <w:rPr>
+          <w:rFonts w:ascii="Menlo" w:eastAsia="Times New Roman" w:hAnsi="Menlo" w:cs="Menlo"/>
+          <w:color w:val="B5CEA8"/>
+          <w:sz w:val="18"/>
+          <w:szCs w:val="18"/>
+          <w:lang w:val="fr-CA" w:eastAsia="fr-CA"/>
+        </w:rPr>
+        <w:t>15</w:t>
+      </w:r>
+      <w:r>
+        <w:rPr>
+          <w:rFonts w:ascii="Menlo" w:eastAsia="Times New Roman" w:hAnsi="Menlo" w:cs="Menlo"/>
+          <w:color w:val="D4D4D4"/>
+          <w:sz w:val="18"/>
+          <w:szCs w:val="18"/>
+          <w:lang w:val="fr-CA" w:eastAsia="fr-CA"/>
+        </w:rPr>
+        <w:t>)-&gt;</w:t>
+      </w:r>
+      <w:proofErr w:type="spellStart"/>
+      <w:r>
+        <w:rPr>
+          <w:rFonts w:ascii="Menlo" w:eastAsia="Times New Roman" w:hAnsi="Menlo" w:cs="Menlo"/>
+          <w:color w:val="DCDCAA"/>
+          <w:sz w:val="18"/>
+          <w:szCs w:val="18"/>
+          <w:lang w:val="fr-CA" w:eastAsia="fr-CA"/>
+        </w:rPr>
+        <w:t>create</w:t>
+      </w:r>
+      <w:proofErr w:type="spellEnd"/>
+      <w:r>
+        <w:rPr>
+          <w:rFonts w:ascii="Menlo" w:eastAsia="Times New Roman" w:hAnsi="Menlo" w:cs="Menlo"/>
+          <w:color w:val="D4D4D4"/>
+          <w:sz w:val="18"/>
+          <w:szCs w:val="18"/>
+          <w:lang w:val="fr-CA" w:eastAsia="fr-CA"/>
+        </w:rPr>
+        <w:t>();</w:t>
+      </w:r>
+    </w:p>
+    <w:p>
+      <w:pPr>
+        <w:shd w:val="clear" w:color="auto" w:fill="1E1E1E"/>
+        <w:spacing w:line="270" w:lineRule="atLeast"/>
+        <w:rPr>
+          <w:rFonts w:ascii="Menlo" w:eastAsia="Times New Roman" w:hAnsi="Menlo" w:cs="Menlo"/>
+          <w:color w:val="D4D4D4"/>
+          <w:sz w:val="18"/>
+          <w:szCs w:val="18"/>
+          <w:lang w:val="fr-CA" w:eastAsia="fr-CA"/>
+        </w:rPr>
+      </w:pPr>
+      <w:r>
+        <w:rPr>
+          <w:rFonts w:ascii="Menlo" w:eastAsia="Times New Roman" w:hAnsi="Menlo" w:cs="Menlo"/>
+          <w:color w:val="D4D4D4"/>
+          <w:sz w:val="18"/>
+          <w:szCs w:val="18"/>
+          <w:lang w:val="fr-CA" w:eastAsia="fr-CA"/>
+        </w:rPr>
+        <w:t xml:space="preserve">        </w:t>
+      </w:r>
+      <w:proofErr w:type="gramStart"/>
+      <w:r>
+        <w:rPr>
+          <w:rFonts w:ascii="Menlo" w:eastAsia="Times New Roman" w:hAnsi="Menlo" w:cs="Menlo"/>
+          <w:color w:val="D4D4D4"/>
+          <w:sz w:val="18"/>
+          <w:szCs w:val="18"/>
+          <w:lang w:val="fr-CA" w:eastAsia="fr-CA"/>
+        </w:rPr>
+        <w:t>\App\</w:t>
+      </w:r>
+      <w:proofErr w:type="spellStart"/>
+      <w:r>
+        <w:rPr>
+          <w:rFonts w:ascii="Menlo" w:eastAsia="Times New Roman" w:hAnsi="Menlo" w:cs="Menlo"/>
+          <w:color w:val="D4D4D4"/>
+          <w:sz w:val="18"/>
+          <w:szCs w:val="18"/>
+          <w:lang w:val="fr-CA" w:eastAsia="fr-CA"/>
+        </w:rPr>
+        <w:t>Models</w:t>
+      </w:r>
+      <w:proofErr w:type="spellEnd"/>
+      <w:r>
+        <w:rPr>
+          <w:rFonts w:ascii="Menlo" w:eastAsia="Times New Roman" w:hAnsi="Menlo" w:cs="Menlo"/>
+          <w:color w:val="D4D4D4"/>
+          <w:sz w:val="18"/>
+          <w:szCs w:val="18"/>
+          <w:lang w:val="fr-CA" w:eastAsia="fr-CA"/>
+        </w:rPr>
+        <w:t>\</w:t>
+      </w:r>
+      <w:proofErr w:type="spellStart"/>
+      <w:r>
+        <w:rPr>
+          <w:rFonts w:ascii="Menlo" w:eastAsia="Times New Roman" w:hAnsi="Menlo" w:cs="Menlo"/>
+          <w:color w:val="4EC9B0"/>
+          <w:sz w:val="18"/>
+          <w:szCs w:val="18"/>
+          <w:lang w:val="fr-CA" w:eastAsia="fr-CA"/>
+        </w:rPr>
+        <w:t>Etudiant</w:t>
+      </w:r>
+      <w:proofErr w:type="spellEnd"/>
+      <w:r>
+        <w:rPr>
+          <w:rFonts w:ascii="Menlo" w:eastAsia="Times New Roman" w:hAnsi="Menlo" w:cs="Menlo"/>
+          <w:color w:val="D4D4D4"/>
+          <w:sz w:val="18"/>
+          <w:szCs w:val="18"/>
+          <w:lang w:val="fr-CA" w:eastAsia="fr-CA"/>
+        </w:rPr>
+        <w:t>::</w:t>
+      </w:r>
+      <w:proofErr w:type="spellStart"/>
+      <w:proofErr w:type="gramEnd"/>
+      <w:r>
+        <w:rPr>
+          <w:rFonts w:ascii="Menlo" w:eastAsia="Times New Roman" w:hAnsi="Menlo" w:cs="Menlo"/>
+          <w:color w:val="DCDCAA"/>
+          <w:sz w:val="18"/>
+          <w:szCs w:val="18"/>
+          <w:lang w:val="fr-CA" w:eastAsia="fr-CA"/>
+        </w:rPr>
+        <w:t>factory</w:t>
+      </w:r>
+      <w:proofErr w:type="spellEnd"/>
+      <w:r>
+        <w:rPr>
+          <w:rFonts w:ascii="Menlo" w:eastAsia="Times New Roman" w:hAnsi="Menlo" w:cs="Menlo"/>
+          <w:color w:val="D4D4D4"/>
+          <w:sz w:val="18"/>
+          <w:szCs w:val="18"/>
+          <w:lang w:val="fr-CA" w:eastAsia="fr-CA"/>
+        </w:rPr>
+        <w:t>(</w:t>
+      </w:r>
+      <w:r>
+        <w:rPr>
+          <w:rFonts w:ascii="Menlo" w:eastAsia="Times New Roman" w:hAnsi="Menlo" w:cs="Menlo"/>
+          <w:color w:val="B5CEA8"/>
+          <w:sz w:val="18"/>
+          <w:szCs w:val="18"/>
+          <w:lang w:val="fr-CA" w:eastAsia="fr-CA"/>
+        </w:rPr>
+        <w:t>100</w:t>
+      </w:r>
+      <w:r>
+        <w:rPr>
+          <w:rFonts w:ascii="Menlo" w:eastAsia="Times New Roman" w:hAnsi="Menlo" w:cs="Menlo"/>
+          <w:color w:val="D4D4D4"/>
+          <w:sz w:val="18"/>
+          <w:szCs w:val="18"/>
+          <w:lang w:val="fr-CA" w:eastAsia="fr-CA"/>
+        </w:rPr>
+        <w:t>)-&gt;</w:t>
+      </w:r>
+      <w:proofErr w:type="spellStart"/>
+      <w:r>
+        <w:rPr>
+          <w:rFonts w:ascii="Menlo" w:eastAsia="Times New Roman" w:hAnsi="Menlo" w:cs="Menlo"/>
+          <w:color w:val="DCDCAA"/>
+          <w:sz w:val="18"/>
+          <w:szCs w:val="18"/>
+          <w:lang w:val="fr-CA" w:eastAsia="fr-CA"/>
+        </w:rPr>
+        <w:t>create</w:t>
+      </w:r>
+      <w:proofErr w:type="spellEnd"/>
+      <w:r>
+        <w:rPr>
+          <w:rFonts w:ascii="Menlo" w:eastAsia="Times New Roman" w:hAnsi="Menlo" w:cs="Menlo"/>
+          <w:color w:val="D4D4D4"/>
+          <w:sz w:val="18"/>
+          <w:szCs w:val="18"/>
+          <w:lang w:val="fr-CA" w:eastAsia="fr-CA"/>
+        </w:rPr>
+        <w:t>();</w:t>
+      </w:r>
+    </w:p>
+    <w:p>
+      <w:pPr>
+        <w:shd w:val="clear" w:color="auto" w:fill="1E1E1E"/>
+        <w:spacing w:line="270" w:lineRule="atLeast"/>
+        <w:rPr>
+          <w:rFonts w:ascii="Menlo" w:eastAsia="Times New Roman" w:hAnsi="Menlo" w:cs="Menlo"/>
+          <w:color w:val="D4D4D4"/>
+          <w:sz w:val="18"/>
+          <w:szCs w:val="18"/>
+          <w:lang w:val="fr-CA" w:eastAsia="fr-CA"/>
+        </w:rPr>
+      </w:pPr>
+      <w:r>
+        <w:rPr>
+          <w:rFonts w:ascii="Menlo" w:eastAsia="Times New Roman" w:hAnsi="Menlo" w:cs="Menlo"/>
+          <w:color w:val="D4D4D4"/>
+          <w:sz w:val="18"/>
+          <w:szCs w:val="18"/>
+          <w:lang w:val="fr-CA" w:eastAsia="fr-CA"/>
+        </w:rPr>
+        <w:t xml:space="preserve">    }</w:t>
+      </w:r>
+    </w:p>
+    <w:p>
+      <w:pPr>
+        <w:shd w:val="clear" w:color="auto" w:fill="1E1E1E"/>
+        <w:spacing w:line="270" w:lineRule="atLeast"/>
+        <w:rPr>
+          <w:rFonts w:ascii="Menlo" w:eastAsia="Times New Roman" w:hAnsi="Menlo" w:cs="Menlo"/>
+          <w:color w:val="D4D4D4"/>
+          <w:sz w:val="18"/>
+          <w:szCs w:val="18"/>
+          <w:lang w:val="fr-CA" w:eastAsia="fr-CA"/>
+        </w:rPr>
+      </w:pPr>
+      <w:r>
+        <w:rPr>
+          <w:rFonts w:ascii="Menlo" w:eastAsia="Times New Roman" w:hAnsi="Menlo" w:cs="Menlo"/>
+          <w:color w:val="D4D4D4"/>
+          <w:sz w:val="18"/>
+          <w:szCs w:val="18"/>
+          <w:lang w:val="fr-CA" w:eastAsia="fr-CA"/>
+        </w:rPr>
+        <w:t>}</w:t>
+      </w:r>
+    </w:p>
+    <w:p>
+      <w:pPr>
+        <w:shd w:val="clear" w:color="auto" w:fill="1E1E1E"/>
+        <w:spacing w:line="270" w:lineRule="atLeast"/>
+        <w:rPr>
+          <w:rFonts w:ascii="Menlo" w:eastAsia="Times New Roman" w:hAnsi="Menlo" w:cs="Menlo"/>
+          <w:color w:val="D4D4D4"/>
+          <w:sz w:val="18"/>
+          <w:szCs w:val="18"/>
+          <w:lang w:val="fr-CA" w:eastAsia="fr-CA"/>
+        </w:rPr>
+      </w:pPr>
     </w:p>
     <w:p/>
     <w:sectPr>

</xml_diff>

<commit_message>
projet dans sa phase finale
</commit_message>
<xml_diff>
--- a/composer commandes.docx
+++ b/composer commandes.docx
@@ -1756,6 +1756,94 @@
           <w:lang w:val="fr-CA" w:eastAsia="fr-CA"/>
         </w:rPr>
       </w:pPr>
+    </w:p>
+    <w:p/>
+    <w:p>
+      <w:r>
+        <w:t xml:space="preserve">Installation </w:t>
+      </w:r>
+      <w:proofErr w:type="spellStart"/>
+      <w:r>
+        <w:t>bootstrap</w:t>
+      </w:r>
+      <w:proofErr w:type="spellEnd"/>
+    </w:p>
+    <w:p>
+      <w:proofErr w:type="spellStart"/>
+      <w:r>
+        <w:t>Verifier</w:t>
+      </w:r>
+      <w:proofErr w:type="spellEnd"/>
+      <w:r>
+        <w:t xml:space="preserve"> la version :</w:t>
+      </w:r>
+    </w:p>
+    <w:p>
+      <w:proofErr w:type="spellStart"/>
+      <w:proofErr w:type="gramStart"/>
+      <w:r>
+        <w:t>npm</w:t>
+      </w:r>
+      <w:proofErr w:type="spellEnd"/>
+      <w:proofErr w:type="gramEnd"/>
+      <w:r>
+        <w:t xml:space="preserve"> </w:t>
+      </w:r>
+      <w:proofErr w:type="spellStart"/>
+      <w:r>
+        <w:t>view</w:t>
+      </w:r>
+      <w:proofErr w:type="spellEnd"/>
+      <w:r>
+        <w:t xml:space="preserve"> </w:t>
+      </w:r>
+      <w:proofErr w:type="spellStart"/>
+      <w:r>
+        <w:t>bootstrap</w:t>
+      </w:r>
+      <w:proofErr w:type="spellEnd"/>
+      <w:r>
+        <w:t xml:space="preserve"> version</w:t>
+      </w:r>
+    </w:p>
+    <w:p>
+      <w:proofErr w:type="gramStart"/>
+      <w:r>
+        <w:t>installer</w:t>
+      </w:r>
+      <w:proofErr w:type="gramEnd"/>
+      <w:r>
+        <w:t xml:space="preserve"> </w:t>
+      </w:r>
+      <w:proofErr w:type="spellStart"/>
+      <w:r>
+        <w:t>bootstrap</w:t>
+      </w:r>
+      <w:proofErr w:type="spellEnd"/>
+      <w:r>
+        <w:t xml:space="preserve"> en lignes de commandes</w:t>
+      </w:r>
+      <w:r>
+        <w:t> :</w:t>
+      </w:r>
+    </w:p>
+    <w:p>
+      <w:proofErr w:type="spellStart"/>
+      <w:r>
+        <w:t>npm</w:t>
+      </w:r>
+      <w:proofErr w:type="spellEnd"/>
+      <w:r>
+        <w:t xml:space="preserve"> </w:t>
+      </w:r>
+      <w:proofErr w:type="spellStart"/>
+      <w:r>
+        <w:t>install</w:t>
+      </w:r>
+      <w:proofErr w:type="spellEnd"/>
+      <w:r>
+        <w:t xml:space="preserve"> bootstrap</w:t>
+      </w:r>
     </w:p>
     <w:p/>
     <w:sectPr>

</xml_diff>